<commit_message>
Creditfenster und Credits hinzugefügt + Quellennachweis
</commit_message>
<xml_diff>
--- a/Technische Dokumentation.docx
+++ b/Technische Dokumentation.docx
@@ -21,10 +21,7 @@
     </w:p>
     <w:p>
       <w:r>
-        <w:t xml:space="preserve">In dieser Klasse wird immer nur eine Instanz von Enemy generiert. Die Werte von Enemy kann man mit </w:t>
-      </w:r>
-      <w:r>
-        <w:t xml:space="preserve">z.B. </w:t>
+        <w:t xml:space="preserve">In dieser Klasse wird immer nur eine Instanz von Enemy generiert. Die Werte von Enemy kann man mit z.B. </w:t>
       </w:r>
       <w:proofErr w:type="spellStart"/>
       <w:r>
@@ -82,13 +79,24 @@
         <w:t xml:space="preserve"> werden.</w:t>
       </w:r>
       <w:r>
-        <w:t xml:space="preserve"> </w:t>
-      </w:r>
-      <w:r>
-        <w:t xml:space="preserve"> </w:t>
-      </w:r>
-      <w:bookmarkStart w:id="0" w:name="_GoBack"/>
-      <w:bookmarkEnd w:id="0"/>
+        <w:t xml:space="preserve"> Die «Animation» wird dargestellt indem die </w:t>
+      </w:r>
+      <w:proofErr w:type="spellStart"/>
+      <w:r>
+        <w:t>Visibility</w:t>
+      </w:r>
+      <w:proofErr w:type="spellEnd"/>
+      <w:r>
+        <w:t xml:space="preserve"> der gewünschten Animation auf </w:t>
+      </w:r>
+      <w:proofErr w:type="spellStart"/>
+      <w:r>
+        <w:t>Visibile</w:t>
+      </w:r>
+      <w:proofErr w:type="spellEnd"/>
+      <w:r>
+        <w:t xml:space="preserve"> gestellt wird. </w:t>
+      </w:r>
     </w:p>
     <w:p>
       <w:pPr>
@@ -100,13 +108,7 @@
     </w:p>
     <w:p>
       <w:r>
-        <w:t xml:space="preserve">Diese Klasse dient dazu, </w:t>
-      </w:r>
-      <w:r>
-        <w:t>Musik</w:t>
-      </w:r>
-      <w:r>
-        <w:t xml:space="preserve"> zu laden, zu spielen und zu pausieren. </w:t>
+        <w:t xml:space="preserve">Diese Klasse dient dazu, Musik zu laden, zu spielen und zu pausieren. </w:t>
       </w:r>
     </w:p>
     <w:p>
@@ -119,19 +121,7 @@
     </w:p>
     <w:p>
       <w:r>
-        <w:t xml:space="preserve">In dieser Klasse wird immer nur eine Instanz von </w:t>
-      </w:r>
-      <w:r>
-        <w:t>Player</w:t>
-      </w:r>
-      <w:r>
-        <w:t xml:space="preserve"> generiert. </w:t>
-      </w:r>
-      <w:r>
-        <w:t xml:space="preserve">Die Werte vom Player </w:t>
-      </w:r>
-      <w:r>
-        <w:t xml:space="preserve">kann man mit z.B. </w:t>
+        <w:t xml:space="preserve">In dieser Klasse wird immer nur eine Instanz von Player generiert. Die Werte vom Player kann man mit z.B. </w:t>
       </w:r>
       <w:proofErr w:type="spellStart"/>
       <w:r>
@@ -152,13 +142,7 @@
       <w:proofErr w:type="spellEnd"/>
       <w:proofErr w:type="gramEnd"/>
       <w:r>
-        <w:t xml:space="preserve"> --;  verändern. Diese Klasse dient als «Zwischenspeicher» von der </w:t>
-      </w:r>
-      <w:r>
-        <w:t xml:space="preserve">Tabelle Player der </w:t>
-      </w:r>
-      <w:r>
-        <w:t xml:space="preserve">Datenbank, sodass man nicht </w:t>
+        <w:t xml:space="preserve"> --;  verändern. Diese Klasse dient als «Zwischenspeicher» von der Tabelle Player der Datenbank, sodass man nicht </w:t>
       </w:r>
       <w:proofErr w:type="spellStart"/>
       <w:proofErr w:type="gramStart"/>
@@ -168,14 +152,10 @@
       <w:proofErr w:type="spellEnd"/>
       <w:proofErr w:type="gramEnd"/>
       <w:r>
-        <w:t xml:space="preserve"> wenn man Schaden </w:t>
-      </w:r>
-      <w:r>
-        <w:t>bekommt</w:t>
-      </w:r>
-      <w:r>
-        <w:t xml:space="preserve">, die Datenbank updaten muss. </w:t>
-      </w:r>
+        <w:t xml:space="preserve"> wenn man Schaden bekommt, die Datenbank updaten muss. </w:t>
+      </w:r>
+      <w:bookmarkStart w:id="0" w:name="_GoBack"/>
+      <w:bookmarkEnd w:id="0"/>
     </w:p>
     <w:p/>
     <w:p>
@@ -248,10 +228,7 @@
         <w:t>statische</w:t>
       </w:r>
       <w:r>
-        <w:t xml:space="preserve"> </w:t>
-      </w:r>
-      <w:r>
-        <w:t>Methode</w:t>
+        <w:t xml:space="preserve"> Methode</w:t>
       </w:r>
       <w:r>
         <w:t xml:space="preserve"> </w:t>

</xml_diff>